<commit_message>
sidebar naprawiony, sciezki do niego przez conditional rendering, do zrobienia rzeczy z profilu
</commit_message>
<xml_diff>
--- a/Dokumentacja.docx
+++ b/Dokumentacja.docx
@@ -145,7 +145,7 @@
     <w:p>
       <w:pPr>
         <w:pStyle w:val="Tytu"/>
-        <w:spacing w:line="360" w:lineRule="auto"/>
+        <w:spacing w:line="240" w:lineRule="auto"/>
         <w:ind w:left="142" w:right="295"/>
         <w:jc w:val="left"/>
         <w:rPr>
@@ -190,17 +190,7 @@
           <w:sz w:val="80"/>
           <w:szCs w:val="80"/>
         </w:rPr>
-        <w:t xml:space="preserve"> </w:t>
-      </w:r>
-      <w:r>
-        <w:rPr>
-          <w:rFonts w:ascii="Arial" w:hAnsi="Arial" w:cs="Arial"/>
-          <w:color w:val="231F20"/>
-          <w:spacing w:val="-196"/>
-          <w:sz w:val="80"/>
-          <w:szCs w:val="80"/>
-        </w:rPr>
-        <w:t xml:space="preserve">  </w:t>
+        <w:t xml:space="preserve">   </w:t>
       </w:r>
       <w:r>
         <w:rPr>
@@ -215,7 +205,6 @@
     <w:p>
       <w:pPr>
         <w:pStyle w:val="Tekstpodstawowy"/>
-        <w:spacing w:line="360" w:lineRule="auto"/>
         <w:ind w:left="142"/>
         <w:rPr>
           <w:sz w:val="20"/>
@@ -225,7 +214,6 @@
     <w:p>
       <w:pPr>
         <w:pStyle w:val="Tekstpodstawowy"/>
-        <w:spacing w:line="360" w:lineRule="auto"/>
         <w:ind w:left="142"/>
       </w:pPr>
       <w:r>
@@ -264,7 +252,6 @@
     <w:p>
       <w:pPr>
         <w:pStyle w:val="Tekstpodstawowy"/>
-        <w:spacing w:line="360" w:lineRule="auto"/>
         <w:ind w:left="142"/>
       </w:pPr>
       <w:r>
@@ -287,16 +274,12 @@
         <w:t>specjalności</w:t>
       </w:r>
       <w:r>
-        <w:t xml:space="preserve"> </w:t>
-      </w:r>
-      <w:r>
-        <w:t>Inżynieria Oprogramowania</w:t>
+        <w:t xml:space="preserve"> Inżynieria Oprogramowania</w:t>
       </w:r>
     </w:p>
     <w:p>
       <w:pPr>
         <w:pStyle w:val="Tekstpodstawowy"/>
-        <w:spacing w:line="360" w:lineRule="auto"/>
         <w:ind w:left="142"/>
         <w:rPr>
           <w:sz w:val="20"/>
@@ -306,7 +289,6 @@
     <w:p>
       <w:pPr>
         <w:pStyle w:val="Tekstpodstawowy"/>
-        <w:spacing w:line="360" w:lineRule="auto"/>
         <w:ind w:left="142"/>
         <w:rPr>
           <w:sz w:val="20"/>
@@ -316,7 +298,6 @@
     <w:p>
       <w:pPr>
         <w:pStyle w:val="Tekstpodstawowy"/>
-        <w:spacing w:line="360" w:lineRule="auto"/>
         <w:ind w:left="142"/>
         <w:rPr>
           <w:sz w:val="20"/>
@@ -326,7 +307,7 @@
     <w:p>
       <w:pPr>
         <w:pStyle w:val="Nagwek1"/>
-        <w:spacing w:before="0" w:line="360" w:lineRule="auto"/>
+        <w:spacing w:before="0" w:line="240" w:lineRule="auto"/>
         <w:ind w:left="142"/>
         <w:jc w:val="left"/>
         <w:rPr>
@@ -344,7 +325,6 @@
     <w:p>
       <w:pPr>
         <w:pStyle w:val="Tekstpodstawowy"/>
-        <w:spacing w:line="360" w:lineRule="auto"/>
         <w:ind w:left="142"/>
         <w:rPr>
           <w:sz w:val="20"/>
@@ -354,7 +334,6 @@
     <w:p>
       <w:pPr>
         <w:pStyle w:val="Tekstpodstawowy"/>
-        <w:spacing w:line="360" w:lineRule="auto"/>
         <w:ind w:left="142"/>
         <w:rPr>
           <w:sz w:val="20"/>
@@ -364,7 +343,7 @@
     <w:p>
       <w:pPr>
         <w:pStyle w:val="Nagwek1"/>
-        <w:spacing w:before="0" w:line="360" w:lineRule="auto"/>
+        <w:spacing w:before="0" w:line="240" w:lineRule="auto"/>
         <w:ind w:left="142"/>
         <w:jc w:val="left"/>
         <w:rPr>
@@ -376,13 +355,21 @@
           <w:rFonts w:ascii="Arial" w:hAnsi="Arial" w:cs="Arial"/>
           <w:color w:val="231F20"/>
         </w:rPr>
-        <w:t>Application for collectors</w:t>
-      </w:r>
+        <w:t xml:space="preserve">Application for </w:t>
+      </w:r>
+      <w:proofErr w:type="spellStart"/>
+      <w:r>
+        <w:rPr>
+          <w:rFonts w:ascii="Arial" w:hAnsi="Arial" w:cs="Arial"/>
+          <w:color w:val="231F20"/>
+        </w:rPr>
+        <w:t>collectors</w:t>
+      </w:r>
+      <w:proofErr w:type="spellEnd"/>
     </w:p>
     <w:p>
       <w:pPr>
         <w:pStyle w:val="Tekstpodstawowy"/>
-        <w:spacing w:line="360" w:lineRule="auto"/>
         <w:ind w:left="142"/>
         <w:rPr>
           <w:sz w:val="20"/>
@@ -392,7 +379,6 @@
     <w:p>
       <w:pPr>
         <w:pStyle w:val="Tekstpodstawowy"/>
-        <w:spacing w:line="360" w:lineRule="auto"/>
         <w:ind w:left="142"/>
         <w:rPr>
           <w:sz w:val="20"/>
@@ -402,7 +388,6 @@
     <w:p>
       <w:pPr>
         <w:pStyle w:val="Tekstpodstawowy"/>
-        <w:spacing w:line="360" w:lineRule="auto"/>
         <w:ind w:left="142"/>
         <w:rPr>
           <w:sz w:val="20"/>
@@ -412,7 +397,7 @@
     <w:p>
       <w:pPr>
         <w:pStyle w:val="Nagwek1"/>
-        <w:spacing w:before="0" w:line="360" w:lineRule="auto"/>
+        <w:spacing w:before="0" w:line="240" w:lineRule="auto"/>
         <w:ind w:left="142"/>
         <w:jc w:val="left"/>
         <w:rPr>
@@ -430,7 +415,6 @@
     <w:p>
       <w:pPr>
         <w:pStyle w:val="Tekstpodstawowy"/>
-        <w:spacing w:line="360" w:lineRule="auto"/>
         <w:ind w:left="142"/>
         <w:rPr>
           <w:sz w:val="20"/>
@@ -440,7 +424,6 @@
     <w:p>
       <w:pPr>
         <w:pStyle w:val="Tekstpodstawowy"/>
-        <w:spacing w:line="360" w:lineRule="auto"/>
         <w:ind w:left="142"/>
       </w:pPr>
       <w:r>
@@ -453,7 +436,6 @@
     <w:p>
       <w:pPr>
         <w:pStyle w:val="Tekstpodstawowy"/>
-        <w:spacing w:line="360" w:lineRule="auto"/>
         <w:ind w:left="142"/>
         <w:rPr>
           <w:sz w:val="20"/>
@@ -463,7 +445,7 @@
     <w:p>
       <w:pPr>
         <w:pStyle w:val="Nagwek1"/>
-        <w:spacing w:before="0" w:line="360" w:lineRule="auto"/>
+        <w:spacing w:before="0" w:line="240" w:lineRule="auto"/>
         <w:ind w:left="142"/>
         <w:jc w:val="left"/>
         <w:rPr>
@@ -481,7 +463,6 @@
     <w:p>
       <w:pPr>
         <w:pStyle w:val="Tekstpodstawowy"/>
-        <w:spacing w:line="360" w:lineRule="auto"/>
         <w:ind w:left="142"/>
         <w:rPr>
           <w:sz w:val="20"/>
@@ -491,7 +472,6 @@
     <w:p>
       <w:pPr>
         <w:pStyle w:val="Tekstpodstawowy"/>
-        <w:spacing w:line="360" w:lineRule="auto"/>
         <w:ind w:left="142"/>
       </w:pPr>
       <w:r>
@@ -504,7 +484,6 @@
     <w:p>
       <w:pPr>
         <w:pStyle w:val="Tekstpodstawowy"/>
-        <w:spacing w:line="360" w:lineRule="auto"/>
         <w:ind w:left="142"/>
         <w:rPr>
           <w:sz w:val="20"/>
@@ -514,17 +493,17 @@
     <w:p>
       <w:pPr>
         <w:pStyle w:val="Tekstpodstawowy"/>
-        <w:spacing w:line="360" w:lineRule="auto"/>
         <w:ind w:left="142"/>
         <w:rPr>
           <w:sz w:val="20"/>
         </w:rPr>
       </w:pPr>
+      <w:bookmarkStart w:id="0" w:name="_GoBack"/>
+      <w:bookmarkEnd w:id="0"/>
     </w:p>
     <w:p>
       <w:pPr>
         <w:pStyle w:val="Tekstpodstawowy"/>
-        <w:spacing w:line="360" w:lineRule="auto"/>
         <w:ind w:left="142" w:right="3034"/>
         <w:rPr>
           <w:sz w:val="18"/>
@@ -534,20 +513,26 @@
     <w:p>
       <w:pPr>
         <w:pStyle w:val="Tekstpodstawowy"/>
-        <w:spacing w:line="360" w:lineRule="auto"/>
         <w:ind w:left="142" w:right="3034"/>
       </w:pPr>
       <w:r>
         <w:rPr>
           <w:color w:val="231F20"/>
         </w:rPr>
-        <w:t>Promotor Dr Rafał Stęgierski</w:t>
-      </w:r>
+        <w:t xml:space="preserve">Promotor Dr Rafał </w:t>
+      </w:r>
+      <w:proofErr w:type="spellStart"/>
+      <w:r>
+        <w:rPr>
+          <w:color w:val="231F20"/>
+        </w:rPr>
+        <w:t>Stęgierski</w:t>
+      </w:r>
+      <w:proofErr w:type="spellEnd"/>
     </w:p>
     <w:p>
       <w:pPr>
         <w:pStyle w:val="Tekstpodstawowy"/>
-        <w:spacing w:line="360" w:lineRule="auto"/>
         <w:ind w:left="142"/>
         <w:rPr>
           <w:sz w:val="20"/>
@@ -557,7 +542,6 @@
     <w:p>
       <w:pPr>
         <w:pStyle w:val="Tekstpodstawowy"/>
-        <w:spacing w:line="360" w:lineRule="auto"/>
         <w:ind w:left="142"/>
         <w:rPr>
           <w:sz w:val="20"/>
@@ -566,7 +550,7 @@
     </w:p>
     <w:p>
       <w:pPr>
-        <w:spacing w:after="0" w:line="360" w:lineRule="auto"/>
+        <w:spacing w:after="0" w:line="240" w:lineRule="auto"/>
         <w:ind w:left="142"/>
         <w:rPr>
           <w:rFonts w:ascii="Arial" w:hAnsi="Arial" w:cs="Arial"/>
@@ -893,13 +877,13 @@
       <w:r>
         <w:t xml:space="preserve">Kolekcjonowanie jest pasją, która towarzyszy wielu osobom na całym świecie od </w:t>
       </w:r>
-      <w:commentRangeStart w:id="0"/>
+      <w:commentRangeStart w:id="1"/>
       <w:r>
         <w:t xml:space="preserve">wielu </w:t>
       </w:r>
-      <w:commentRangeEnd w:id="0"/>
-      <w:r>
-        <w:commentReference w:id="0"/>
+      <w:commentRangeEnd w:id="1"/>
+      <w:r>
+        <w:commentReference w:id="1"/>
       </w:r>
       <w:r>
         <w:t>lat. Bez względu na to, czy kolekcjonowane są monety, znaczki, pocztówki, dzieła sztuki czy inne wartościowe przedmioty, zarządzanie swoją kolekcją może być wyzwaniem, szczególnie gdy zawiera ona dużą liczbę elementów składowych. Ewidencjonowanie i śledzenie posiadanych przedmiotów, zmiana informacji o nich oraz możliwość przeglądania zbiorów innych kolekcjonerów, oraz kontakt z nimi to elementy, które mogą sprawiać duże problemy przy zastosowaniu</w:t>
@@ -1782,8 +1766,6 @@
         </w:rPr>
         <w:br w:type="page"/>
       </w:r>
-      <w:bookmarkStart w:id="1" w:name="_GoBack"/>
-      <w:bookmarkEnd w:id="1"/>
     </w:p>
     <w:p>
       <w:pPr>
@@ -1850,7 +1832,27 @@
           <w:b/>
           <w:bCs/>
         </w:rPr>
-        <w:t>.1. React JS</w:t>
+        <w:t xml:space="preserve">.1. </w:t>
+      </w:r>
+      <w:proofErr w:type="spellStart"/>
+      <w:r>
+        <w:rPr>
+          <w:rStyle w:val="NAGLOWEK2INZYNIERKAChar"/>
+          <w:rFonts w:eastAsia="Times New Roman" w:cs="Times New Roman"/>
+          <w:b/>
+          <w:bCs/>
+        </w:rPr>
+        <w:t>React</w:t>
+      </w:r>
+      <w:proofErr w:type="spellEnd"/>
+      <w:r>
+        <w:rPr>
+          <w:rStyle w:val="NAGLOWEK2INZYNIERKAChar"/>
+          <w:rFonts w:eastAsia="Times New Roman" w:cs="Times New Roman"/>
+          <w:b/>
+          <w:bCs/>
+        </w:rPr>
+        <w:t xml:space="preserve"> JS</w:t>
       </w:r>
     </w:p>
     <w:p>
@@ -1867,11 +1869,19 @@
         </w:rPr>
         <w:t xml:space="preserve">Za stronę aplikacji klienta odpowiada </w:t>
       </w:r>
-      <w:r>
-        <w:rPr>
-          <w:rFonts w:eastAsia="Times New Roman" w:cs="Times New Roman"/>
-        </w:rPr>
-        <w:t>React JS</w:t>
+      <w:proofErr w:type="spellStart"/>
+      <w:r>
+        <w:rPr>
+          <w:rFonts w:eastAsia="Times New Roman" w:cs="Times New Roman"/>
+        </w:rPr>
+        <w:t>React</w:t>
+      </w:r>
+      <w:proofErr w:type="spellEnd"/>
+      <w:r>
+        <w:rPr>
+          <w:rFonts w:eastAsia="Times New Roman" w:cs="Times New Roman"/>
+        </w:rPr>
+        <w:t xml:space="preserve"> JS</w:t>
       </w:r>
       <w:r>
         <w:rPr>
@@ -1895,7 +1905,21 @@
         <w:rPr>
           <w:rFonts w:eastAsia="Times New Roman" w:cs="Times New Roman"/>
         </w:rPr>
-        <w:t xml:space="preserve"> biblioteką JavaScript działającą na licencji open source, używaną do tworzenia interaktywnych interfejsów użytkownika. Została stworzona przez firmę Meta, dawniej znaną jako Facebook. Jest szeroko stosowana do tworzenia nowoczesnych aplikacji oraz stron internetowych.</w:t>
+        <w:t xml:space="preserve"> biblioteką JavaScript działającą na licencji open </w:t>
+      </w:r>
+      <w:proofErr w:type="spellStart"/>
+      <w:r>
+        <w:rPr>
+          <w:rFonts w:eastAsia="Times New Roman" w:cs="Times New Roman"/>
+        </w:rPr>
+        <w:t>source</w:t>
+      </w:r>
+      <w:proofErr w:type="spellEnd"/>
+      <w:r>
+        <w:rPr>
+          <w:rFonts w:eastAsia="Times New Roman" w:cs="Times New Roman"/>
+        </w:rPr>
+        <w:t>, używaną do tworzenia interaktywnych interfejsów użytkownika. Została stworzona przez firmę Meta, dawniej znaną jako Facebook. Jest szeroko stosowana do tworzenia nowoczesnych aplikacji oraz stron internetowych.</w:t>
       </w:r>
     </w:p>
     <w:p>
@@ -1910,7 +1934,35 @@
         <w:rPr>
           <w:rFonts w:eastAsia="Times New Roman" w:cs="Times New Roman"/>
         </w:rPr>
-        <w:t>Główną ideą funkcjonującą w tej bibliotece jest podział interfejsu użytkownika na komponenty, które mogą być wykorzystywane ponownie oraz mają możliwość zarządzania własnym stanem. Każdy z komponentów odpowiada za inny fragment interfejsu, który jest renderowany na stronie. Podczas zmiany stanu komponentu React automatycznie aktualizuje odpowiednie segmenty interfejsu, co pozwala na płynne i efektywne generowanie elementów strony.</w:t>
+        <w:t xml:space="preserve">Główną ideą funkcjonującą w tej bibliotece jest podział interfejsu użytkownika na komponenty, które mogą być wykorzystywane ponownie oraz mają możliwość zarządzania własnym stanem. Każdy z komponentów odpowiada za inny fragment interfejsu, który jest </w:t>
+      </w:r>
+      <w:proofErr w:type="spellStart"/>
+      <w:r>
+        <w:rPr>
+          <w:rFonts w:eastAsia="Times New Roman" w:cs="Times New Roman"/>
+        </w:rPr>
+        <w:t>renderowany</w:t>
+      </w:r>
+      <w:proofErr w:type="spellEnd"/>
+      <w:r>
+        <w:rPr>
+          <w:rFonts w:eastAsia="Times New Roman" w:cs="Times New Roman"/>
+        </w:rPr>
+        <w:t xml:space="preserve"> na stronie. Podczas zmiany stanu komponentu </w:t>
+      </w:r>
+      <w:proofErr w:type="spellStart"/>
+      <w:r>
+        <w:rPr>
+          <w:rFonts w:eastAsia="Times New Roman" w:cs="Times New Roman"/>
+        </w:rPr>
+        <w:t>React</w:t>
+      </w:r>
+      <w:proofErr w:type="spellEnd"/>
+      <w:r>
+        <w:rPr>
+          <w:rFonts w:eastAsia="Times New Roman" w:cs="Times New Roman"/>
+        </w:rPr>
+        <w:t xml:space="preserve"> automatycznie aktualizuje odpowiednie segmenty interfejsu, co pozwala na płynne i efektywne generowanie elementów strony.</w:t>
       </w:r>
     </w:p>
     <w:p>
@@ -1921,11 +1973,47 @@
           <w:rFonts w:eastAsia="Times New Roman" w:cs="Times New Roman"/>
         </w:rPr>
       </w:pPr>
-      <w:r>
-        <w:rPr>
-          <w:rFonts w:eastAsia="Times New Roman" w:cs="Times New Roman"/>
-        </w:rPr>
-        <w:t xml:space="preserve">React JS wykorzystuje wirtualny DOM (Document Object Model), czyli odwzorowanie rzeczywistego drzewa DOM. Za pomocą tego mechanizmu analizuje on zmiany w stanach komponentów i aktualizuje tylko te elementy, w których realnie zaszły zmiany. Ta metoda znacząco poprawia wydajność renderowania, szczególnie w przypadku dużych aplikacji.  </w:t>
+      <w:proofErr w:type="spellStart"/>
+      <w:r>
+        <w:rPr>
+          <w:rFonts w:eastAsia="Times New Roman" w:cs="Times New Roman"/>
+        </w:rPr>
+        <w:t>React</w:t>
+      </w:r>
+      <w:proofErr w:type="spellEnd"/>
+      <w:r>
+        <w:rPr>
+          <w:rFonts w:eastAsia="Times New Roman" w:cs="Times New Roman"/>
+        </w:rPr>
+        <w:t xml:space="preserve"> JS wykorzystuje wirtualny DOM (</w:t>
+      </w:r>
+      <w:proofErr w:type="spellStart"/>
+      <w:r>
+        <w:rPr>
+          <w:rFonts w:eastAsia="Times New Roman" w:cs="Times New Roman"/>
+        </w:rPr>
+        <w:t>Document</w:t>
+      </w:r>
+      <w:proofErr w:type="spellEnd"/>
+      <w:r>
+        <w:rPr>
+          <w:rFonts w:eastAsia="Times New Roman" w:cs="Times New Roman"/>
+        </w:rPr>
+        <w:t xml:space="preserve"> Object Model), czyli odwzorowanie rzeczywistego drzewa DOM. Za pomocą tego mechanizmu analizuje on zmiany w stanach komponentów i aktualizuje tylko te elementy, w których realnie zaszły zmiany. Ta metoda znacząco poprawia wydajność </w:t>
+      </w:r>
+      <w:proofErr w:type="spellStart"/>
+      <w:r>
+        <w:rPr>
+          <w:rFonts w:eastAsia="Times New Roman" w:cs="Times New Roman"/>
+        </w:rPr>
+        <w:t>renderowania</w:t>
+      </w:r>
+      <w:proofErr w:type="spellEnd"/>
+      <w:r>
+        <w:rPr>
+          <w:rFonts w:eastAsia="Times New Roman" w:cs="Times New Roman"/>
+        </w:rPr>
+        <w:t xml:space="preserve">, szczególnie w przypadku dużych aplikacji.  </w:t>
       </w:r>
     </w:p>
     <w:p>
@@ -1940,7 +2028,35 @@
         <w:rPr>
           <w:rFonts w:eastAsia="Times New Roman" w:cs="Times New Roman"/>
         </w:rPr>
-        <w:t>Biblioteka jest również łatwa do połączenia z innymi takimi jak React Router do nawigacji, czy Axios do obsługi zapytań sieciowych.</w:t>
+        <w:t xml:space="preserve">Biblioteka jest również łatwa do połączenia z innymi takimi jak </w:t>
+      </w:r>
+      <w:proofErr w:type="spellStart"/>
+      <w:r>
+        <w:rPr>
+          <w:rFonts w:eastAsia="Times New Roman" w:cs="Times New Roman"/>
+        </w:rPr>
+        <w:t>React</w:t>
+      </w:r>
+      <w:proofErr w:type="spellEnd"/>
+      <w:r>
+        <w:rPr>
+          <w:rFonts w:eastAsia="Times New Roman" w:cs="Times New Roman"/>
+        </w:rPr>
+        <w:t xml:space="preserve"> Router do nawigacji, czy </w:t>
+      </w:r>
+      <w:proofErr w:type="spellStart"/>
+      <w:r>
+        <w:rPr>
+          <w:rFonts w:eastAsia="Times New Roman" w:cs="Times New Roman"/>
+        </w:rPr>
+        <w:t>Axios</w:t>
+      </w:r>
+      <w:proofErr w:type="spellEnd"/>
+      <w:r>
+        <w:rPr>
+          <w:rFonts w:eastAsia="Times New Roman" w:cs="Times New Roman"/>
+        </w:rPr>
+        <w:t xml:space="preserve"> do obsługi zapytań sieciowych.</w:t>
       </w:r>
     </w:p>
     <w:p>
@@ -1955,7 +2071,21 @@
         <w:rPr>
           <w:rFonts w:eastAsia="Times New Roman" w:cs="Times New Roman"/>
         </w:rPr>
-        <w:t xml:space="preserve">Wokół Reacta działa bardzo duża społeczność, co przekłada się na ogrom dokumentacji </w:t>
+        <w:t xml:space="preserve">Wokół </w:t>
+      </w:r>
+      <w:proofErr w:type="spellStart"/>
+      <w:r>
+        <w:rPr>
+          <w:rFonts w:eastAsia="Times New Roman" w:cs="Times New Roman"/>
+        </w:rPr>
+        <w:t>Reacta</w:t>
+      </w:r>
+      <w:proofErr w:type="spellEnd"/>
+      <w:r>
+        <w:rPr>
+          <w:rFonts w:eastAsia="Times New Roman" w:cs="Times New Roman"/>
+        </w:rPr>
+        <w:t xml:space="preserve"> działa bardzo duża społeczność, co przekłada się na ogrom dokumentacji </w:t>
       </w:r>
       <w:r>
         <w:rPr>
@@ -2066,7 +2196,49 @@
           <w:rFonts w:eastAsia="Times New Roman" w:cs="Times New Roman"/>
         </w:rPr>
         <w:lastRenderedPageBreak/>
-        <w:t>Podobnie jak w przypadku Reacta, Express jest kompatybilny z różnymi innymi bibliotekami takimi jak np. Jsonwebtoken czy Bcrypt. Wokół tej biblioteki również skupiona jest duża społeczność co przekłada się na bardzo duży zbiór dokumentacji oraz innych</w:t>
+        <w:t xml:space="preserve">Podobnie jak w przypadku </w:t>
+      </w:r>
+      <w:proofErr w:type="spellStart"/>
+      <w:r>
+        <w:rPr>
+          <w:rFonts w:eastAsia="Times New Roman" w:cs="Times New Roman"/>
+        </w:rPr>
+        <w:t>Reacta</w:t>
+      </w:r>
+      <w:proofErr w:type="spellEnd"/>
+      <w:r>
+        <w:rPr>
+          <w:rFonts w:eastAsia="Times New Roman" w:cs="Times New Roman"/>
+        </w:rPr>
+        <w:t xml:space="preserve">, Express jest kompatybilny z różnymi innymi bibliotekami takimi jak np. </w:t>
+      </w:r>
+      <w:proofErr w:type="spellStart"/>
+      <w:r>
+        <w:rPr>
+          <w:rFonts w:eastAsia="Times New Roman" w:cs="Times New Roman"/>
+        </w:rPr>
+        <w:t>Jsonwebtoken</w:t>
+      </w:r>
+      <w:proofErr w:type="spellEnd"/>
+      <w:r>
+        <w:rPr>
+          <w:rFonts w:eastAsia="Times New Roman" w:cs="Times New Roman"/>
+        </w:rPr>
+        <w:t xml:space="preserve"> czy </w:t>
+      </w:r>
+      <w:proofErr w:type="spellStart"/>
+      <w:r>
+        <w:rPr>
+          <w:rFonts w:eastAsia="Times New Roman" w:cs="Times New Roman"/>
+        </w:rPr>
+        <w:t>Bcrypt</w:t>
+      </w:r>
+      <w:proofErr w:type="spellEnd"/>
+      <w:r>
+        <w:rPr>
+          <w:rFonts w:eastAsia="Times New Roman" w:cs="Times New Roman"/>
+        </w:rPr>
+        <w:t>. Wokół tej biblioteki również skupiona jest duża społeczność co przekłada się na bardzo duży zbiór dokumentacji oraz innych</w:t>
       </w:r>
       <w:r>
         <w:rPr>
@@ -2111,8 +2283,16 @@
         <w:rPr>
           <w:rFonts w:eastAsia="Times New Roman" w:cs="Times New Roman"/>
         </w:rPr>
-        <w:t>.3. MongoCloud</w:t>
-      </w:r>
+        <w:t xml:space="preserve">.3. </w:t>
+      </w:r>
+      <w:proofErr w:type="spellStart"/>
+      <w:r>
+        <w:rPr>
+          <w:rFonts w:eastAsia="Times New Roman" w:cs="Times New Roman"/>
+        </w:rPr>
+        <w:t>MongoCloud</w:t>
+      </w:r>
+      <w:proofErr w:type="spellEnd"/>
     </w:p>
     <w:p>
       <w:pPr>
@@ -2122,11 +2302,19 @@
           <w:rFonts w:eastAsia="Times New Roman" w:cs="Times New Roman"/>
         </w:rPr>
       </w:pPr>
-      <w:r>
-        <w:rPr>
-          <w:rFonts w:eastAsia="Times New Roman" w:cs="Times New Roman"/>
-        </w:rPr>
-        <w:t xml:space="preserve">MongoDB jest łatwo skalowalną, dokumentową bazą danych, która może działać </w:t>
+      <w:proofErr w:type="spellStart"/>
+      <w:r>
+        <w:rPr>
+          <w:rFonts w:eastAsia="Times New Roman" w:cs="Times New Roman"/>
+        </w:rPr>
+        <w:t>MongoDB</w:t>
+      </w:r>
+      <w:proofErr w:type="spellEnd"/>
+      <w:r>
+        <w:rPr>
+          <w:rFonts w:eastAsia="Times New Roman" w:cs="Times New Roman"/>
+        </w:rPr>
+        <w:t xml:space="preserve"> jest łatwo skalowalną, dokumentową bazą danych, która może działać </w:t>
       </w:r>
       <w:r>
         <w:rPr>
@@ -2138,7 +2326,21 @@
         <w:rPr>
           <w:rFonts w:eastAsia="Times New Roman" w:cs="Times New Roman"/>
         </w:rPr>
-        <w:t>w chmurze. Znajduje ona zastosowanie w aplikacjach webowych oraz mobilnych. Baza ta jest rozwiązaniem NoSQL, przez co oferuje ona elastyczność oraz łatwość w składowaniu danych w formacie JSON.</w:t>
+        <w:t xml:space="preserve">w chmurze. Znajduje ona zastosowanie w aplikacjach webowych oraz mobilnych. Baza ta jest rozwiązaniem </w:t>
+      </w:r>
+      <w:proofErr w:type="spellStart"/>
+      <w:r>
+        <w:rPr>
+          <w:rFonts w:eastAsia="Times New Roman" w:cs="Times New Roman"/>
+        </w:rPr>
+        <w:t>NoSQL</w:t>
+      </w:r>
+      <w:proofErr w:type="spellEnd"/>
+      <w:r>
+        <w:rPr>
+          <w:rFonts w:eastAsia="Times New Roman" w:cs="Times New Roman"/>
+        </w:rPr>
+        <w:t>, przez co oferuje ona elastyczność oraz łatwość w składowaniu danych w formacie JSON.</w:t>
       </w:r>
     </w:p>
     <w:p>
@@ -2153,7 +2355,21 @@
         <w:rPr>
           <w:rFonts w:eastAsia="Times New Roman" w:cs="Times New Roman"/>
         </w:rPr>
-        <w:t>Korzystanie z tej bazy w chmurze, za pośrednictwem MongoDB Atlas, pozwoli na proste połączenie z bazą oraz dodawanie do niej danych. Przez brak z góry nałożonej struktury dokumentu świetnie sprawdzi się ona przy zróżnicowanych danych dotyczących wszelakich przedmiotów kolekcjonerskich. Łatwa skalowalność będzie bardzo przydatna, ponieważ kolekcje mogą mieć bardzo duże rozmiary.</w:t>
+        <w:t xml:space="preserve">Korzystanie z tej bazy w chmurze, za pośrednictwem </w:t>
+      </w:r>
+      <w:proofErr w:type="spellStart"/>
+      <w:r>
+        <w:rPr>
+          <w:rFonts w:eastAsia="Times New Roman" w:cs="Times New Roman"/>
+        </w:rPr>
+        <w:t>MongoDB</w:t>
+      </w:r>
+      <w:proofErr w:type="spellEnd"/>
+      <w:r>
+        <w:rPr>
+          <w:rFonts w:eastAsia="Times New Roman" w:cs="Times New Roman"/>
+        </w:rPr>
+        <w:t xml:space="preserve"> Atlas, pozwoli na proste połączenie z bazą oraz dodawanie do niej danych. Przez brak z góry nałożonej struktury dokumentu świetnie sprawdzi się ona przy zróżnicowanych danych dotyczących wszelakich przedmiotów kolekcjonerskich. Łatwa skalowalność będzie bardzo przydatna, ponieważ kolekcje mogą mieć bardzo duże rozmiary.</w:t>
       </w:r>
     </w:p>
     <w:p>
@@ -2168,7 +2384,21 @@
         <w:rPr>
           <w:rFonts w:eastAsia="Times New Roman" w:cs="Times New Roman"/>
         </w:rPr>
-        <w:t xml:space="preserve">Połączenie i operacje na bazie danych zrealizowane zostały przy pomocy biblioteki Mongoose, używanej po stronie serwera. </w:t>
+        <w:t xml:space="preserve">Połączenie i operacje na bazie danych zrealizowane zostały przy pomocy biblioteki </w:t>
+      </w:r>
+      <w:proofErr w:type="spellStart"/>
+      <w:r>
+        <w:rPr>
+          <w:rFonts w:eastAsia="Times New Roman" w:cs="Times New Roman"/>
+        </w:rPr>
+        <w:t>Mongoose</w:t>
+      </w:r>
+      <w:proofErr w:type="spellEnd"/>
+      <w:r>
+        <w:rPr>
+          <w:rFonts w:eastAsia="Times New Roman" w:cs="Times New Roman"/>
+        </w:rPr>
+        <w:t xml:space="preserve">, używanej po stronie serwera. </w:t>
       </w:r>
     </w:p>
     <w:p>
@@ -2312,33 +2542,61 @@
           <w:bCs w:val="0"/>
         </w:rPr>
       </w:pPr>
+      <w:proofErr w:type="spellStart"/>
       <w:r>
         <w:rPr>
           <w:rFonts w:eastAsia="Times New Roman" w:cs="Times New Roman"/>
           <w:b w:val="0"/>
           <w:bCs w:val="0"/>
         </w:rPr>
-        <w:t>GItExtensions jest to samodzielne narzędzie oferujące graficzny interfejs użytkownika do zarządzania repozytoriami Git.</w:t>
-      </w:r>
-    </w:p>
-    <w:p>
-      <w:pPr>
-        <w:pStyle w:val="NAGLOWEK2INZYNIERKA"/>
-        <w:spacing w:after="0" w:line="360" w:lineRule="auto"/>
+        <w:t>GItExtensions</w:t>
+      </w:r>
+      <w:proofErr w:type="spellEnd"/>
+      <w:r>
         <w:rPr>
           <w:rFonts w:eastAsia="Times New Roman" w:cs="Times New Roman"/>
           <w:b w:val="0"/>
           <w:bCs w:val="0"/>
         </w:rPr>
-      </w:pPr>
-      <w:r>
+        <w:t xml:space="preserve"> jest to samodzielne narzędzie oferujące graficzny interfejs użytkownika do zarządzania repozytoriami Git.</w:t>
+      </w:r>
+    </w:p>
+    <w:p>
+      <w:pPr>
+        <w:pStyle w:val="NAGLOWEK2INZYNIERKA"/>
+        <w:spacing w:after="0" w:line="360" w:lineRule="auto"/>
         <w:rPr>
           <w:rFonts w:eastAsia="Times New Roman" w:cs="Times New Roman"/>
           <w:b w:val="0"/>
           <w:bCs w:val="0"/>
         </w:rPr>
+      </w:pPr>
+      <w:r>
+        <w:rPr>
+          <w:rFonts w:eastAsia="Times New Roman" w:cs="Times New Roman"/>
+          <w:b w:val="0"/>
+          <w:bCs w:val="0"/>
+        </w:rPr>
         <w:lastRenderedPageBreak/>
-        <w:t>Główną ideą GitExtensions jest dostarczenie użytkownikom prostego i zrozumiałego interfejsu do pracy z systemem kontroli wersji Git oraz zintegrowanie wielu przydatnych funkcji.</w:t>
+        <w:t xml:space="preserve">Główną ideą </w:t>
+      </w:r>
+      <w:proofErr w:type="spellStart"/>
+      <w:r>
+        <w:rPr>
+          <w:rFonts w:eastAsia="Times New Roman" w:cs="Times New Roman"/>
+          <w:b w:val="0"/>
+          <w:bCs w:val="0"/>
+        </w:rPr>
+        <w:t>GitExtensions</w:t>
+      </w:r>
+      <w:proofErr w:type="spellEnd"/>
+      <w:r>
+        <w:rPr>
+          <w:rFonts w:eastAsia="Times New Roman" w:cs="Times New Roman"/>
+          <w:b w:val="0"/>
+          <w:bCs w:val="0"/>
+        </w:rPr>
+        <w:t xml:space="preserve"> jest dostarczenie użytkownikom prostego i zrozumiałego interfejsu do pracy z systemem kontroli wersji Git oraz zintegrowanie wielu przydatnych funkcji.</w:t>
       </w:r>
     </w:p>
     <w:p>
@@ -2686,7 +2944,21 @@
         <w:rPr>
           <w:rFonts w:eastAsia="Times New Roman" w:cs="Times New Roman"/>
         </w:rPr>
-        <w:t>mplementacja przy użyciu biblioteki React oraz Express</w:t>
+        <w:t xml:space="preserve">mplementacja przy użyciu biblioteki </w:t>
+      </w:r>
+      <w:proofErr w:type="spellStart"/>
+      <w:r>
+        <w:rPr>
+          <w:rFonts w:eastAsia="Times New Roman" w:cs="Times New Roman"/>
+        </w:rPr>
+        <w:t>React</w:t>
+      </w:r>
+      <w:proofErr w:type="spellEnd"/>
+      <w:r>
+        <w:rPr>
+          <w:rFonts w:eastAsia="Times New Roman" w:cs="Times New Roman"/>
+        </w:rPr>
+        <w:t xml:space="preserve"> oraz Express</w:t>
       </w:r>
     </w:p>
     <w:p>
@@ -2711,8 +2983,30 @@
         <w:rPr>
           <w:rFonts w:eastAsia="Times New Roman" w:cs="Times New Roman"/>
         </w:rPr>
-        <w:t>ystem ma wykorzystywać bazę danych MongoDB/PostgreSQL</w:t>
-      </w:r>
+        <w:t xml:space="preserve">ystem ma wykorzystywać bazę danych </w:t>
+      </w:r>
+      <w:proofErr w:type="spellStart"/>
+      <w:r>
+        <w:rPr>
+          <w:rFonts w:eastAsia="Times New Roman" w:cs="Times New Roman"/>
+        </w:rPr>
+        <w:t>MongoDB</w:t>
+      </w:r>
+      <w:proofErr w:type="spellEnd"/>
+      <w:r>
+        <w:rPr>
+          <w:rFonts w:eastAsia="Times New Roman" w:cs="Times New Roman"/>
+        </w:rPr>
+        <w:t>/</w:t>
+      </w:r>
+      <w:proofErr w:type="spellStart"/>
+      <w:r>
+        <w:rPr>
+          <w:rFonts w:eastAsia="Times New Roman" w:cs="Times New Roman"/>
+        </w:rPr>
+        <w:t>PostgreSQL</w:t>
+      </w:r>
+      <w:proofErr w:type="spellEnd"/>
     </w:p>
     <w:p>
       <w:pPr>
@@ -2736,7 +3030,21 @@
         <w:rPr>
           <w:rFonts w:eastAsia="Times New Roman" w:cs="Times New Roman"/>
         </w:rPr>
-        <w:t>ostęp do aplikacji ma być możliwy poprzez przeglądarkę internetową Mozilla Firefox, Google Chrome oraz Opera</w:t>
+        <w:t xml:space="preserve">ostęp do aplikacji ma być możliwy poprzez przeglądarkę internetową Mozilla </w:t>
+      </w:r>
+      <w:proofErr w:type="spellStart"/>
+      <w:r>
+        <w:rPr>
+          <w:rFonts w:eastAsia="Times New Roman" w:cs="Times New Roman"/>
+        </w:rPr>
+        <w:t>Firefox</w:t>
+      </w:r>
+      <w:proofErr w:type="spellEnd"/>
+      <w:r>
+        <w:rPr>
+          <w:rFonts w:eastAsia="Times New Roman" w:cs="Times New Roman"/>
+        </w:rPr>
+        <w:t>, Google Chrome oraz Opera</w:t>
       </w:r>
     </w:p>
     <w:p>
@@ -2811,7 +3119,21 @@
         <w:rPr>
           <w:rFonts w:eastAsia="Times New Roman" w:cs="Times New Roman"/>
         </w:rPr>
-        <w:t>utoryzacja użytkownika działająca na podstawie tokenu JWT</w:t>
+        <w:t xml:space="preserve">utoryzacja użytkownika działająca na podstawie </w:t>
+      </w:r>
+      <w:proofErr w:type="spellStart"/>
+      <w:r>
+        <w:rPr>
+          <w:rFonts w:eastAsia="Times New Roman" w:cs="Times New Roman"/>
+        </w:rPr>
+        <w:t>tokenu</w:t>
+      </w:r>
+      <w:proofErr w:type="spellEnd"/>
+      <w:r>
+        <w:rPr>
+          <w:rFonts w:eastAsia="Times New Roman" w:cs="Times New Roman"/>
+        </w:rPr>
+        <w:t xml:space="preserve"> JWT</w:t>
       </w:r>
     </w:p>
     <w:p>
@@ -2837,7 +3159,21 @@
         <w:rPr>
           <w:rFonts w:eastAsia="Times New Roman" w:cs="Times New Roman"/>
         </w:rPr>
-        <w:t>plikacja powinna działać poprawnie dla użytkowników posiadających stałe łącze internetowe o przepustowości min. 1 Mb/s.</w:t>
+        <w:t xml:space="preserve">plikacja powinna działać poprawnie dla użytkowników posiadających stałe łącze internetowe o przepustowości min. 1 </w:t>
+      </w:r>
+      <w:proofErr w:type="spellStart"/>
+      <w:r>
+        <w:rPr>
+          <w:rFonts w:eastAsia="Times New Roman" w:cs="Times New Roman"/>
+        </w:rPr>
+        <w:t>Mb</w:t>
+      </w:r>
+      <w:proofErr w:type="spellEnd"/>
+      <w:r>
+        <w:rPr>
+          <w:rFonts w:eastAsia="Times New Roman" w:cs="Times New Roman"/>
+        </w:rPr>
+        <w:t>/s.</w:t>
       </w:r>
     </w:p>
     <w:p>
@@ -5909,82 +6245,164 @@
           <w:lang w:val="en-US"/>
         </w:rPr>
       </w:pPr>
+      <w:proofErr w:type="spellStart"/>
       <w:r>
         <w:rPr>
           <w:lang w:val="en-US"/>
         </w:rPr>
-        <w:t xml:space="preserve">Mardan A., </w:t>
-      </w:r>
+        <w:t>Mardan</w:t>
+      </w:r>
+      <w:proofErr w:type="spellEnd"/>
       <w:r>
         <w:rPr>
           <w:lang w:val="en-US"/>
         </w:rPr>
+        <w:t xml:space="preserve"> A., </w:t>
+      </w:r>
+      <w:r>
+        <w:rPr>
+          <w:lang w:val="en-US"/>
+        </w:rPr>
         <w:t>Express.js Guide: The Comprehensive Book on Express.js</w:t>
       </w:r>
       <w:r>
         <w:rPr>
           <w:lang w:val="en-US"/>
         </w:rPr>
-        <w:t>, 2014 Leanpub</w:t>
-      </w:r>
-    </w:p>
-    <w:p>
-      <w:pPr>
-        <w:spacing w:after="0" w:line="360" w:lineRule="auto"/>
+        <w:t xml:space="preserve">, 2014 </w:t>
+      </w:r>
+      <w:proofErr w:type="spellStart"/>
+      <w:r>
         <w:rPr>
           <w:lang w:val="en-US"/>
         </w:rPr>
-      </w:pPr>
-      <w:r>
+        <w:t>Leanpub</w:t>
+      </w:r>
+      <w:proofErr w:type="spellEnd"/>
+    </w:p>
+    <w:p>
+      <w:pPr>
+        <w:spacing w:after="0" w:line="360" w:lineRule="auto"/>
         <w:rPr>
           <w:lang w:val="en-US"/>
         </w:rPr>
-        <w:t xml:space="preserve">Vipul A. M. Sonpatki P., </w:t>
-      </w:r>
+      </w:pPr>
+      <w:proofErr w:type="spellStart"/>
       <w:r>
         <w:rPr>
           <w:lang w:val="en-US"/>
         </w:rPr>
-        <w:t>ReactJS by Example – Building Mod</w:t>
-      </w:r>
+        <w:t>Vipul</w:t>
+      </w:r>
+      <w:proofErr w:type="spellEnd"/>
       <w:r>
         <w:rPr>
           <w:lang w:val="en-US"/>
         </w:rPr>
-        <w:t>ern Web Applications with React, 2016 Packt Publishing</w:t>
-      </w:r>
-    </w:p>
-    <w:p>
-      <w:pPr>
-        <w:spacing w:after="0" w:line="360" w:lineRule="auto"/>
+        <w:t xml:space="preserve"> A. M. </w:t>
+      </w:r>
+      <w:proofErr w:type="spellStart"/>
+      <w:r>
         <w:rPr>
           <w:lang w:val="en-US"/>
         </w:rPr>
-      </w:pPr>
+        <w:t>Sonpatki</w:t>
+      </w:r>
+      <w:proofErr w:type="spellEnd"/>
       <w:r>
         <w:rPr>
           <w:lang w:val="en-US"/>
         </w:rPr>
+        <w:t xml:space="preserve"> P., </w:t>
+      </w:r>
+      <w:proofErr w:type="spellStart"/>
+      <w:r>
+        <w:rPr>
+          <w:lang w:val="en-US"/>
+        </w:rPr>
+        <w:t>ReactJS</w:t>
+      </w:r>
+      <w:proofErr w:type="spellEnd"/>
+      <w:r>
+        <w:rPr>
+          <w:lang w:val="en-US"/>
+        </w:rPr>
+        <w:t xml:space="preserve"> by Example – Building Mod</w:t>
+      </w:r>
+      <w:r>
+        <w:rPr>
+          <w:lang w:val="en-US"/>
+        </w:rPr>
+        <w:t xml:space="preserve">ern Web Applications with React, 2016 </w:t>
+      </w:r>
+      <w:proofErr w:type="spellStart"/>
+      <w:r>
+        <w:rPr>
+          <w:lang w:val="en-US"/>
+        </w:rPr>
+        <w:t>Packt</w:t>
+      </w:r>
+      <w:proofErr w:type="spellEnd"/>
+      <w:r>
+        <w:rPr>
+          <w:lang w:val="en-US"/>
+        </w:rPr>
+        <w:t xml:space="preserve"> Publishing</w:t>
+      </w:r>
+    </w:p>
+    <w:p>
+      <w:pPr>
+        <w:spacing w:after="0" w:line="360" w:lineRule="auto"/>
+        <w:rPr>
+          <w:lang w:val="en-US"/>
+        </w:rPr>
+      </w:pPr>
+      <w:r>
+        <w:rPr>
+          <w:lang w:val="en-US"/>
+        </w:rPr>
         <w:t>Chacon S. Straub B.</w:t>
       </w:r>
       <w:r>
         <w:rPr>
           <w:lang w:val="en-US"/>
         </w:rPr>
-        <w:t>, Pro Git, 2014 Helion</w:t>
-      </w:r>
-    </w:p>
-    <w:p>
-      <w:pPr>
-        <w:spacing w:after="0" w:line="360" w:lineRule="auto"/>
+        <w:t xml:space="preserve">, Pro </w:t>
+      </w:r>
+      <w:proofErr w:type="spellStart"/>
+      <w:r>
         <w:rPr>
           <w:lang w:val="en-US"/>
         </w:rPr>
-      </w:pPr>
+        <w:t>Git</w:t>
+      </w:r>
+      <w:proofErr w:type="spellEnd"/>
       <w:r>
         <w:rPr>
           <w:lang w:val="en-US"/>
         </w:rPr>
+        <w:t xml:space="preserve">, 2014 </w:t>
+      </w:r>
+      <w:proofErr w:type="spellStart"/>
+      <w:r>
+        <w:rPr>
+          <w:lang w:val="en-US"/>
+        </w:rPr>
+        <w:t>Helion</w:t>
+      </w:r>
+      <w:proofErr w:type="spellEnd"/>
+    </w:p>
+    <w:p>
+      <w:pPr>
+        <w:spacing w:after="0" w:line="360" w:lineRule="auto"/>
+        <w:rPr>
+          <w:lang w:val="en-US"/>
+        </w:rPr>
+      </w:pPr>
+      <w:r>
+        <w:rPr>
+          <w:lang w:val="en-US"/>
+        </w:rPr>
         <w:t xml:space="preserve">Banks A. Porcello E., </w:t>
       </w:r>
       <w:r>
@@ -6007,64 +6425,132 @@
           <w:lang w:val="en-US"/>
         </w:rPr>
       </w:pPr>
+      <w:proofErr w:type="spellStart"/>
       <w:r>
         <w:rPr>
           <w:lang w:val="en-US"/>
         </w:rPr>
-        <w:t>Chodorow K. Dirolf M., MongoDB: The Definitive Guide, 2010 O’Reilly Media</w:t>
-      </w:r>
-    </w:p>
-    <w:p>
-      <w:pPr>
-        <w:spacing w:after="0" w:line="360" w:lineRule="auto"/>
+        <w:t>Chodorow</w:t>
+      </w:r>
+      <w:proofErr w:type="spellEnd"/>
+      <w:r>
         <w:rPr>
           <w:lang w:val="en-US"/>
         </w:rPr>
-      </w:pPr>
+        <w:t xml:space="preserve"> K. </w:t>
+      </w:r>
+      <w:proofErr w:type="spellStart"/>
       <w:r>
         <w:rPr>
           <w:lang w:val="en-US"/>
         </w:rPr>
-        <w:t xml:space="preserve">Plugge E., Membrey P., </w:t>
-      </w:r>
+        <w:t>Dirolf</w:t>
+      </w:r>
+      <w:proofErr w:type="spellEnd"/>
       <w:r>
         <w:rPr>
           <w:lang w:val="en-US"/>
         </w:rPr>
+        <w:t xml:space="preserve"> M., MongoDB: The Definitive Guide, 2010 O’Reilly Media</w:t>
+      </w:r>
+    </w:p>
+    <w:p>
+      <w:pPr>
+        <w:spacing w:after="0" w:line="360" w:lineRule="auto"/>
+        <w:rPr>
+          <w:lang w:val="en-US"/>
+        </w:rPr>
+      </w:pPr>
+      <w:proofErr w:type="spellStart"/>
+      <w:r>
+        <w:rPr>
+          <w:lang w:val="en-US"/>
+        </w:rPr>
+        <w:t>Plugge</w:t>
+      </w:r>
+      <w:proofErr w:type="spellEnd"/>
+      <w:r>
+        <w:rPr>
+          <w:lang w:val="en-US"/>
+        </w:rPr>
+        <w:t xml:space="preserve"> E., </w:t>
+      </w:r>
+      <w:proofErr w:type="spellStart"/>
+      <w:r>
+        <w:rPr>
+          <w:lang w:val="en-US"/>
+        </w:rPr>
+        <w:t>Membrey</w:t>
+      </w:r>
+      <w:proofErr w:type="spellEnd"/>
+      <w:r>
+        <w:rPr>
+          <w:lang w:val="en-US"/>
+        </w:rPr>
+        <w:t xml:space="preserve"> P., </w:t>
+      </w:r>
+      <w:r>
+        <w:rPr>
+          <w:lang w:val="en-US"/>
+        </w:rPr>
         <w:t xml:space="preserve">Hawkins T. “The Definitive Guide to MongoDB The NOSQL Database </w:t>
       </w:r>
       <w:r>
         <w:rPr>
           <w:lang w:val="en-US"/>
         </w:rPr>
-        <w:t>for Cloud and Desktop Computing, 2010 Apress</w:t>
-      </w:r>
-    </w:p>
-    <w:p>
-      <w:pPr>
-        <w:spacing w:after="0" w:line="360" w:lineRule="auto"/>
+        <w:t xml:space="preserve">for Cloud and Desktop Computing, 2010 </w:t>
+      </w:r>
+      <w:proofErr w:type="spellStart"/>
+      <w:r>
         <w:rPr>
           <w:lang w:val="en-US"/>
         </w:rPr>
-      </w:pPr>
-      <w:r>
+        <w:t>Apress</w:t>
+      </w:r>
+      <w:proofErr w:type="spellEnd"/>
+    </w:p>
+    <w:p>
+      <w:pPr>
+        <w:spacing w:after="0" w:line="360" w:lineRule="auto"/>
         <w:rPr>
           <w:lang w:val="en-US"/>
         </w:rPr>
-        <w:t xml:space="preserve">Mardan A., </w:t>
-      </w:r>
+      </w:pPr>
+      <w:proofErr w:type="spellStart"/>
       <w:r>
         <w:rPr>
           <w:lang w:val="en-US"/>
         </w:rPr>
+        <w:t>Mardan</w:t>
+      </w:r>
+      <w:proofErr w:type="spellEnd"/>
+      <w:r>
+        <w:rPr>
+          <w:lang w:val="en-US"/>
+        </w:rPr>
+        <w:t xml:space="preserve"> A., </w:t>
+      </w:r>
+      <w:r>
+        <w:rPr>
+          <w:lang w:val="en-US"/>
+        </w:rPr>
         <w:t>Using Expre</w:t>
       </w:r>
       <w:r>
         <w:rPr>
           <w:lang w:val="en-US"/>
         </w:rPr>
-        <w:t>ss.js to Create Node.js Web App, 2018 Apress</w:t>
-      </w:r>
+        <w:t xml:space="preserve">ss.js to Create Node.js Web App, 2018 </w:t>
+      </w:r>
+      <w:proofErr w:type="spellStart"/>
+      <w:r>
+        <w:rPr>
+          <w:lang w:val="en-US"/>
+        </w:rPr>
+        <w:t>Apress</w:t>
+      </w:r>
+      <w:proofErr w:type="spellEnd"/>
     </w:p>
     <w:p>
       <w:pPr>
@@ -6094,7 +6580,7 @@
 
 <file path=word/comments.xml><?xml version="1.0" encoding="utf-8"?>
 <w:comments xmlns:wpc="http://schemas.microsoft.com/office/word/2010/wordprocessingCanvas" xmlns:cx="http://schemas.microsoft.com/office/drawing/2014/chartex" xmlns:mc="http://schemas.openxmlformats.org/markup-compatibility/2006" xmlns:o="urn:schemas-microsoft-com:office:office" xmlns:r="http://schemas.openxmlformats.org/officeDocument/2006/relationships" xmlns:m="http://schemas.openxmlformats.org/officeDocument/2006/math" xmlns:v="urn:schemas-microsoft-com:vml" xmlns:wp14="http://schemas.microsoft.com/office/word/2010/wordprocessingDrawing" xmlns:wp="http://schemas.openxmlformats.org/drawingml/2006/wordprocessingDrawing" xmlns:w10="urn:schemas-microsoft-com:office:word" xmlns:w="http://schemas.openxmlformats.org/wordprocessingml/2006/main" xmlns:w14="http://schemas.microsoft.com/office/word/2010/wordml" xmlns:w15="http://schemas.microsoft.com/office/word/2012/wordml" xmlns:w16se="http://schemas.microsoft.com/office/word/2015/wordml/symex" xmlns:wpg="http://schemas.microsoft.com/office/word/2010/wordprocessingGroup" xmlns:wpi="http://schemas.microsoft.com/office/word/2010/wordprocessingInk" xmlns:wne="http://schemas.microsoft.com/office/word/2006/wordml" xmlns:wps="http://schemas.microsoft.com/office/word/2010/wordprocessingShape" mc:Ignorable="w14 w15 w16se wp14">
-  <w:comment w:id="0" w:author="Ernest Rozwadowski" w:date="2023-06-19T16:39:00Z" w:initials="ER">
+  <w:comment w:id="1" w:author="Ernest Rozwadowski" w:date="2023-06-19T16:39:00Z" w:initials="ER">
     <w:p>
       <w:r>
         <w:t xml:space="preserve">PO KOLEI MA BYC TAK : </w:t>
@@ -6367,6 +6853,7 @@
         <w:docPartUnique/>
       </w:docPartObj>
     </w:sdtPr>
+    <w:sdtEndPr/>
     <w:sdtContent>
       <w:p>
         <w:pPr>
@@ -6386,7 +6873,7 @@
           <w:rPr>
             <w:noProof/>
           </w:rPr>
-          <w:t>12</w:t>
+          <w:t>21</w:t>
         </w:r>
         <w:r>
           <w:fldChar w:fldCharType="end"/>
@@ -10147,7 +10634,7 @@
 </file>
 
 <file path=customXml/itemProps1.xml><?xml version="1.0" encoding="utf-8"?>
-<ds:datastoreItem xmlns:ds="http://schemas.openxmlformats.org/officeDocument/2006/customXml" ds:itemID="{E6D25B1A-AC6C-4AFD-83DF-310FA073D6E3}">
+<ds:datastoreItem xmlns:ds="http://schemas.openxmlformats.org/officeDocument/2006/customXml" ds:itemID="{1FDFEBAB-3E8E-4023-947A-012F23C58474}">
   <ds:schemaRefs>
     <ds:schemaRef ds:uri="http://schemas.openxmlformats.org/officeDocument/2006/bibliography"/>
   </ds:schemaRefs>

</xml_diff>